<commit_message>
added .gitignore and updated ffc folder
</commit_message>
<xml_diff>
--- a/ffc/basic-javascript/documentation.docx
+++ b/ffc/basic-javascript/documentation.docx
@@ -134,10 +134,1512 @@
       </w:r>
     </w:p>
     <w:p/>
+    <w:p/>
+    <w:p/>
+    <w:p/>
+    <w:p>
+      <w:pPr>
+        <w:pStyle w:val="Heading1"/>
+        <w:pBdr>
+          <w:top w:val="single" w:sz="2" w:space="0" w:color="E5E7EB"/>
+          <w:left w:val="single" w:sz="2" w:space="0" w:color="E5E7EB"/>
+          <w:bottom w:val="single" w:sz="2" w:space="0" w:color="E5E7EB"/>
+          <w:right w:val="single" w:sz="2" w:space="0" w:color="E5E7EB"/>
+        </w:pBdr>
+        <w:shd w:val="clear" w:color="auto" w:fill="F5F6F7"/>
+        <w:spacing w:before="0"/>
+        <w:jc w:val="center"/>
+        <w:rPr>
+          <w:rFonts w:ascii="Arial" w:hAnsi="Arial" w:cs="Arial"/>
+          <w:color w:val="1B1B32"/>
+        </w:rPr>
+      </w:pPr>
+      <w:r>
+        <w:rPr>
+          <w:rFonts w:ascii="Arial" w:hAnsi="Arial" w:cs="Arial"/>
+          <w:color w:val="1B1B32"/>
+        </w:rPr>
+        <w:t xml:space="preserve">Explore Differences Between the </w:t>
+      </w:r>
+      <w:proofErr w:type="spellStart"/>
+      <w:r>
+        <w:rPr>
+          <w:rFonts w:ascii="Arial" w:hAnsi="Arial" w:cs="Arial"/>
+          <w:color w:val="1B1B32"/>
+        </w:rPr>
+        <w:t>var</w:t>
+      </w:r>
+      <w:proofErr w:type="spellEnd"/>
+      <w:r>
+        <w:rPr>
+          <w:rFonts w:ascii="Arial" w:hAnsi="Arial" w:cs="Arial"/>
+          <w:color w:val="1B1B32"/>
+        </w:rPr>
+        <w:t xml:space="preserve"> and let Keywords</w:t>
+      </w:r>
+    </w:p>
+    <w:p>
+      <w:pPr>
+        <w:pStyle w:val="NormalWeb"/>
+        <w:pBdr>
+          <w:top w:val="single" w:sz="2" w:space="0" w:color="E5E7EB"/>
+          <w:left w:val="single" w:sz="2" w:space="0" w:color="E5E7EB"/>
+          <w:bottom w:val="single" w:sz="2" w:space="0" w:color="E5E7EB"/>
+          <w:right w:val="single" w:sz="2" w:space="0" w:color="E5E7EB"/>
+        </w:pBdr>
+        <w:shd w:val="clear" w:color="auto" w:fill="F5F6F7"/>
+        <w:rPr>
+          <w:rFonts w:ascii="Arial" w:hAnsi="Arial" w:cs="Arial"/>
+          <w:color w:val="1B1B32"/>
+          <w:sz w:val="27"/>
+          <w:szCs w:val="27"/>
+        </w:rPr>
+      </w:pPr>
+      <w:r>
+        <w:rPr>
+          <w:rFonts w:ascii="Arial" w:hAnsi="Arial" w:cs="Arial"/>
+          <w:color w:val="1B1B32"/>
+          <w:sz w:val="27"/>
+          <w:szCs w:val="27"/>
+        </w:rPr>
+        <w:t>One of the biggest problems with declaring variables with the </w:t>
+      </w:r>
+      <w:proofErr w:type="spellStart"/>
+      <w:r>
+        <w:rPr>
+          <w:rStyle w:val="HTMLCode"/>
+          <w:rFonts w:ascii="var(--font-family-monospace)" w:hAnsi="var(--font-family-monospace)"/>
+          <w:color w:val="1B1B32"/>
+          <w:sz w:val="24"/>
+          <w:szCs w:val="24"/>
+        </w:rPr>
+        <w:t>var</w:t>
+      </w:r>
+      <w:proofErr w:type="spellEnd"/>
+      <w:r>
+        <w:rPr>
+          <w:rFonts w:ascii="Arial" w:hAnsi="Arial" w:cs="Arial"/>
+          <w:color w:val="1B1B32"/>
+          <w:sz w:val="27"/>
+          <w:szCs w:val="27"/>
+        </w:rPr>
+        <w:t> keyword is that you can easily overwrite variable declarations:</w:t>
+      </w:r>
+    </w:p>
+    <w:p>
+      <w:pPr>
+        <w:pStyle w:val="HTMLPreformatted"/>
+        <w:shd w:val="clear" w:color="auto" w:fill="F5F2F0"/>
+        <w:spacing w:before="120" w:after="120"/>
+        <w:rPr>
+          <w:rStyle w:val="HTMLCode"/>
+          <w:rFonts w:ascii="Consolas" w:hAnsi="Consolas"/>
+          <w:color w:val="000000"/>
+          <w:sz w:val="27"/>
+          <w:szCs w:val="27"/>
+          <w:bdr w:val="single" w:sz="2" w:space="0" w:color="E5E7EB" w:frame="1"/>
+        </w:rPr>
+      </w:pPr>
+      <w:proofErr w:type="spellStart"/>
+      <w:r>
+        <w:rPr>
+          <w:rStyle w:val="token"/>
+          <w:rFonts w:ascii="Consolas" w:hAnsi="Consolas"/>
+          <w:color w:val="2574A9"/>
+          <w:sz w:val="27"/>
+          <w:szCs w:val="27"/>
+          <w:bdr w:val="single" w:sz="2" w:space="0" w:color="E5E7EB" w:frame="1"/>
+        </w:rPr>
+        <w:t>var</w:t>
+      </w:r>
+      <w:proofErr w:type="spellEnd"/>
+      <w:r>
+        <w:rPr>
+          <w:rStyle w:val="HTMLCode"/>
+          <w:rFonts w:ascii="Consolas" w:hAnsi="Consolas"/>
+          <w:color w:val="000000"/>
+          <w:sz w:val="27"/>
+          <w:szCs w:val="27"/>
+          <w:bdr w:val="single" w:sz="2" w:space="0" w:color="E5E7EB" w:frame="1"/>
+        </w:rPr>
+        <w:t xml:space="preserve"> camper </w:t>
+      </w:r>
+      <w:r>
+        <w:rPr>
+          <w:rStyle w:val="token"/>
+          <w:rFonts w:ascii="Consolas" w:hAnsi="Consolas"/>
+          <w:color w:val="38425C"/>
+          <w:sz w:val="27"/>
+          <w:szCs w:val="27"/>
+          <w:bdr w:val="single" w:sz="2" w:space="0" w:color="E5E7EB" w:frame="1"/>
+        </w:rPr>
+        <w:t>=</w:t>
+      </w:r>
+      <w:r>
+        <w:rPr>
+          <w:rStyle w:val="HTMLCode"/>
+          <w:rFonts w:ascii="Consolas" w:hAnsi="Consolas"/>
+          <w:color w:val="000000"/>
+          <w:sz w:val="27"/>
+          <w:szCs w:val="27"/>
+          <w:bdr w:val="single" w:sz="2" w:space="0" w:color="E5E7EB" w:frame="1"/>
+        </w:rPr>
+        <w:t xml:space="preserve"> </w:t>
+      </w:r>
+      <w:r>
+        <w:rPr>
+          <w:rStyle w:val="token"/>
+          <w:rFonts w:ascii="Consolas" w:hAnsi="Consolas"/>
+          <w:color w:val="008040"/>
+          <w:sz w:val="27"/>
+          <w:szCs w:val="27"/>
+          <w:bdr w:val="single" w:sz="2" w:space="0" w:color="E5E7EB" w:frame="1"/>
+        </w:rPr>
+        <w:t>"James"</w:t>
+      </w:r>
+      <w:r>
+        <w:rPr>
+          <w:rStyle w:val="token"/>
+          <w:rFonts w:ascii="Consolas" w:hAnsi="Consolas"/>
+          <w:color w:val="38425C"/>
+          <w:sz w:val="27"/>
+          <w:szCs w:val="27"/>
+          <w:bdr w:val="single" w:sz="2" w:space="0" w:color="E5E7EB" w:frame="1"/>
+        </w:rPr>
+        <w:t>;</w:t>
+      </w:r>
+    </w:p>
+    <w:p>
+      <w:pPr>
+        <w:pStyle w:val="HTMLPreformatted"/>
+        <w:shd w:val="clear" w:color="auto" w:fill="F5F2F0"/>
+        <w:spacing w:before="120" w:after="120"/>
+        <w:rPr>
+          <w:rStyle w:val="HTMLCode"/>
+          <w:rFonts w:ascii="Consolas" w:hAnsi="Consolas"/>
+          <w:color w:val="000000"/>
+          <w:sz w:val="27"/>
+          <w:szCs w:val="27"/>
+          <w:bdr w:val="single" w:sz="2" w:space="0" w:color="E5E7EB" w:frame="1"/>
+        </w:rPr>
+      </w:pPr>
+      <w:proofErr w:type="spellStart"/>
+      <w:r>
+        <w:rPr>
+          <w:rStyle w:val="token"/>
+          <w:rFonts w:ascii="Consolas" w:hAnsi="Consolas"/>
+          <w:color w:val="2574A9"/>
+          <w:sz w:val="27"/>
+          <w:szCs w:val="27"/>
+          <w:bdr w:val="single" w:sz="2" w:space="0" w:color="E5E7EB" w:frame="1"/>
+        </w:rPr>
+        <w:t>var</w:t>
+      </w:r>
+      <w:proofErr w:type="spellEnd"/>
+      <w:r>
+        <w:rPr>
+          <w:rStyle w:val="HTMLCode"/>
+          <w:rFonts w:ascii="Consolas" w:hAnsi="Consolas"/>
+          <w:color w:val="000000"/>
+          <w:sz w:val="27"/>
+          <w:szCs w:val="27"/>
+          <w:bdr w:val="single" w:sz="2" w:space="0" w:color="E5E7EB" w:frame="1"/>
+        </w:rPr>
+        <w:t xml:space="preserve"> camper </w:t>
+      </w:r>
+      <w:r>
+        <w:rPr>
+          <w:rStyle w:val="token"/>
+          <w:rFonts w:ascii="Consolas" w:hAnsi="Consolas"/>
+          <w:color w:val="38425C"/>
+          <w:sz w:val="27"/>
+          <w:szCs w:val="27"/>
+          <w:bdr w:val="single" w:sz="2" w:space="0" w:color="E5E7EB" w:frame="1"/>
+        </w:rPr>
+        <w:t>=</w:t>
+      </w:r>
+      <w:r>
+        <w:rPr>
+          <w:rStyle w:val="HTMLCode"/>
+          <w:rFonts w:ascii="Consolas" w:hAnsi="Consolas"/>
+          <w:color w:val="000000"/>
+          <w:sz w:val="27"/>
+          <w:szCs w:val="27"/>
+          <w:bdr w:val="single" w:sz="2" w:space="0" w:color="E5E7EB" w:frame="1"/>
+        </w:rPr>
+        <w:t xml:space="preserve"> </w:t>
+      </w:r>
+      <w:r>
+        <w:rPr>
+          <w:rStyle w:val="token"/>
+          <w:rFonts w:ascii="Consolas" w:hAnsi="Consolas"/>
+          <w:color w:val="008040"/>
+          <w:sz w:val="27"/>
+          <w:szCs w:val="27"/>
+          <w:bdr w:val="single" w:sz="2" w:space="0" w:color="E5E7EB" w:frame="1"/>
+        </w:rPr>
+        <w:t>"David"</w:t>
+      </w:r>
+      <w:r>
+        <w:rPr>
+          <w:rStyle w:val="token"/>
+          <w:rFonts w:ascii="Consolas" w:hAnsi="Consolas"/>
+          <w:color w:val="38425C"/>
+          <w:sz w:val="27"/>
+          <w:szCs w:val="27"/>
+          <w:bdr w:val="single" w:sz="2" w:space="0" w:color="E5E7EB" w:frame="1"/>
+        </w:rPr>
+        <w:t>;</w:t>
+      </w:r>
+    </w:p>
+    <w:p>
+      <w:pPr>
+        <w:pStyle w:val="HTMLPreformatted"/>
+        <w:shd w:val="clear" w:color="auto" w:fill="F5F2F0"/>
+        <w:spacing w:before="120" w:after="120"/>
+        <w:rPr>
+          <w:rStyle w:val="HTMLCode"/>
+          <w:rFonts w:ascii="Consolas" w:hAnsi="Consolas"/>
+          <w:color w:val="000000"/>
+          <w:sz w:val="27"/>
+          <w:szCs w:val="27"/>
+          <w:bdr w:val="single" w:sz="2" w:space="0" w:color="E5E7EB" w:frame="1"/>
+        </w:rPr>
+      </w:pPr>
+      <w:r>
+        <w:rPr>
+          <w:rStyle w:val="HTMLCode"/>
+          <w:rFonts w:ascii="Consolas" w:hAnsi="Consolas"/>
+          <w:color w:val="000000"/>
+          <w:sz w:val="27"/>
+          <w:szCs w:val="27"/>
+          <w:bdr w:val="single" w:sz="2" w:space="0" w:color="E5E7EB" w:frame="1"/>
+        </w:rPr>
+        <w:t>console</w:t>
+      </w:r>
+      <w:r>
+        <w:rPr>
+          <w:rStyle w:val="token"/>
+          <w:rFonts w:ascii="Consolas" w:hAnsi="Consolas"/>
+          <w:color w:val="38425C"/>
+          <w:sz w:val="27"/>
+          <w:szCs w:val="27"/>
+          <w:bdr w:val="single" w:sz="2" w:space="0" w:color="E5E7EB" w:frame="1"/>
+        </w:rPr>
+        <w:t>.</w:t>
+      </w:r>
+      <w:r>
+        <w:rPr>
+          <w:rStyle w:val="token"/>
+          <w:rFonts w:ascii="Consolas" w:hAnsi="Consolas"/>
+          <w:color w:val="992900"/>
+          <w:sz w:val="27"/>
+          <w:szCs w:val="27"/>
+          <w:bdr w:val="single" w:sz="2" w:space="0" w:color="E5E7EB" w:frame="1"/>
+        </w:rPr>
+        <w:t>log</w:t>
+      </w:r>
+      <w:r>
+        <w:rPr>
+          <w:rStyle w:val="token"/>
+          <w:rFonts w:ascii="Consolas" w:hAnsi="Consolas"/>
+          <w:color w:val="38425C"/>
+          <w:sz w:val="27"/>
+          <w:szCs w:val="27"/>
+          <w:bdr w:val="single" w:sz="2" w:space="0" w:color="E5E7EB" w:frame="1"/>
+        </w:rPr>
+        <w:t>(</w:t>
+      </w:r>
+      <w:r>
+        <w:rPr>
+          <w:rStyle w:val="HTMLCode"/>
+          <w:rFonts w:ascii="Consolas" w:hAnsi="Consolas"/>
+          <w:color w:val="000000"/>
+          <w:sz w:val="27"/>
+          <w:szCs w:val="27"/>
+          <w:bdr w:val="single" w:sz="2" w:space="0" w:color="E5E7EB" w:frame="1"/>
+        </w:rPr>
+        <w:t>camper</w:t>
+      </w:r>
+      <w:r>
+        <w:rPr>
+          <w:rStyle w:val="token"/>
+          <w:rFonts w:ascii="Consolas" w:hAnsi="Consolas"/>
+          <w:color w:val="38425C"/>
+          <w:sz w:val="27"/>
+          <w:szCs w:val="27"/>
+          <w:bdr w:val="single" w:sz="2" w:space="0" w:color="E5E7EB" w:frame="1"/>
+        </w:rPr>
+        <w:t>);</w:t>
+      </w:r>
+    </w:p>
+    <w:p>
+      <w:pPr>
+        <w:pStyle w:val="NormalWeb"/>
+        <w:pBdr>
+          <w:top w:val="single" w:sz="2" w:space="0" w:color="E5E7EB"/>
+          <w:left w:val="single" w:sz="2" w:space="0" w:color="E5E7EB"/>
+          <w:bottom w:val="single" w:sz="2" w:space="0" w:color="E5E7EB"/>
+          <w:right w:val="single" w:sz="2" w:space="0" w:color="E5E7EB"/>
+        </w:pBdr>
+        <w:shd w:val="clear" w:color="auto" w:fill="F5F6F7"/>
+        <w:rPr>
+          <w:rFonts w:ascii="Arial" w:hAnsi="Arial" w:cs="Arial"/>
+          <w:color w:val="1B1B32"/>
+          <w:sz w:val="27"/>
+          <w:szCs w:val="27"/>
+        </w:rPr>
+      </w:pPr>
+      <w:r>
+        <w:rPr>
+          <w:rFonts w:ascii="Arial" w:hAnsi="Arial" w:cs="Arial"/>
+          <w:color w:val="1B1B32"/>
+          <w:sz w:val="27"/>
+          <w:szCs w:val="27"/>
+        </w:rPr>
+        <w:t>In the code above, the </w:t>
+      </w:r>
+      <w:r>
+        <w:rPr>
+          <w:rStyle w:val="HTMLCode"/>
+          <w:rFonts w:ascii="var(--font-family-monospace)" w:hAnsi="var(--font-family-monospace)"/>
+          <w:color w:val="1B1B32"/>
+          <w:sz w:val="24"/>
+          <w:szCs w:val="24"/>
+        </w:rPr>
+        <w:t>camper</w:t>
+      </w:r>
+      <w:r>
+        <w:rPr>
+          <w:rFonts w:ascii="Arial" w:hAnsi="Arial" w:cs="Arial"/>
+          <w:color w:val="1B1B32"/>
+          <w:sz w:val="27"/>
+          <w:szCs w:val="27"/>
+        </w:rPr>
+        <w:t> variable is originally declared as </w:t>
+      </w:r>
+      <w:r>
+        <w:rPr>
+          <w:rStyle w:val="HTMLCode"/>
+          <w:rFonts w:ascii="var(--font-family-monospace)" w:hAnsi="var(--font-family-monospace)"/>
+          <w:color w:val="1B1B32"/>
+          <w:sz w:val="24"/>
+          <w:szCs w:val="24"/>
+        </w:rPr>
+        <w:t>James</w:t>
+      </w:r>
+      <w:r>
+        <w:rPr>
+          <w:rFonts w:ascii="Arial" w:hAnsi="Arial" w:cs="Arial"/>
+          <w:color w:val="1B1B32"/>
+          <w:sz w:val="27"/>
+          <w:szCs w:val="27"/>
+        </w:rPr>
+        <w:t>, and is then overridden to be </w:t>
+      </w:r>
+      <w:r>
+        <w:rPr>
+          <w:rStyle w:val="HTMLCode"/>
+          <w:rFonts w:ascii="var(--font-family-monospace)" w:hAnsi="var(--font-family-monospace)"/>
+          <w:color w:val="1B1B32"/>
+          <w:sz w:val="24"/>
+          <w:szCs w:val="24"/>
+        </w:rPr>
+        <w:t>David</w:t>
+      </w:r>
+      <w:r>
+        <w:rPr>
+          <w:rFonts w:ascii="Arial" w:hAnsi="Arial" w:cs="Arial"/>
+          <w:color w:val="1B1B32"/>
+          <w:sz w:val="27"/>
+          <w:szCs w:val="27"/>
+        </w:rPr>
+        <w:t>. The console then displays the string </w:t>
+      </w:r>
+      <w:r>
+        <w:rPr>
+          <w:rStyle w:val="HTMLCode"/>
+          <w:rFonts w:ascii="var(--font-family-monospace)" w:hAnsi="var(--font-family-monospace)"/>
+          <w:color w:val="1B1B32"/>
+          <w:sz w:val="24"/>
+          <w:szCs w:val="24"/>
+        </w:rPr>
+        <w:t>David</w:t>
+      </w:r>
+      <w:r>
+        <w:rPr>
+          <w:rFonts w:ascii="Arial" w:hAnsi="Arial" w:cs="Arial"/>
+          <w:color w:val="1B1B32"/>
+          <w:sz w:val="27"/>
+          <w:szCs w:val="27"/>
+        </w:rPr>
+        <w:t>.</w:t>
+      </w:r>
+    </w:p>
+    <w:p>
+      <w:pPr>
+        <w:pStyle w:val="NormalWeb"/>
+        <w:pBdr>
+          <w:top w:val="single" w:sz="2" w:space="0" w:color="E5E7EB"/>
+          <w:left w:val="single" w:sz="2" w:space="0" w:color="E5E7EB"/>
+          <w:bottom w:val="single" w:sz="2" w:space="0" w:color="E5E7EB"/>
+          <w:right w:val="single" w:sz="2" w:space="0" w:color="E5E7EB"/>
+        </w:pBdr>
+        <w:shd w:val="clear" w:color="auto" w:fill="F5F6F7"/>
+        <w:rPr>
+          <w:rFonts w:ascii="Arial" w:hAnsi="Arial" w:cs="Arial"/>
+          <w:color w:val="1B1B32"/>
+          <w:sz w:val="27"/>
+          <w:szCs w:val="27"/>
+        </w:rPr>
+      </w:pPr>
+      <w:r>
+        <w:rPr>
+          <w:rFonts w:ascii="Arial" w:hAnsi="Arial" w:cs="Arial"/>
+          <w:color w:val="1B1B32"/>
+          <w:sz w:val="27"/>
+          <w:szCs w:val="27"/>
+        </w:rPr>
+        <w:t>In a small application, you might not run into this type of problem. But as your codebase becomes larger, you might accidentally overwrite a variable that you did not intend to. Because this behavior does not throw an error, searching for and fixing bugs becomes more difficult.</w:t>
+      </w:r>
+    </w:p>
+    <w:p>
+      <w:pPr>
+        <w:pStyle w:val="NormalWeb"/>
+        <w:pBdr>
+          <w:top w:val="single" w:sz="2" w:space="0" w:color="E5E7EB"/>
+          <w:left w:val="single" w:sz="2" w:space="0" w:color="E5E7EB"/>
+          <w:bottom w:val="single" w:sz="2" w:space="0" w:color="E5E7EB"/>
+          <w:right w:val="single" w:sz="2" w:space="0" w:color="E5E7EB"/>
+        </w:pBdr>
+        <w:shd w:val="clear" w:color="auto" w:fill="F5F6F7"/>
+        <w:rPr>
+          <w:rFonts w:ascii="Arial" w:hAnsi="Arial" w:cs="Arial"/>
+          <w:color w:val="1B1B32"/>
+          <w:sz w:val="27"/>
+          <w:szCs w:val="27"/>
+        </w:rPr>
+      </w:pPr>
+      <w:r>
+        <w:rPr>
+          <w:rFonts w:ascii="Arial" w:hAnsi="Arial" w:cs="Arial"/>
+          <w:color w:val="1B1B32"/>
+          <w:sz w:val="27"/>
+          <w:szCs w:val="27"/>
+        </w:rPr>
+        <w:t>A keyword called </w:t>
+      </w:r>
+      <w:r>
+        <w:rPr>
+          <w:rStyle w:val="HTMLCode"/>
+          <w:rFonts w:ascii="var(--font-family-monospace)" w:hAnsi="var(--font-family-monospace)"/>
+          <w:color w:val="1B1B32"/>
+          <w:sz w:val="24"/>
+          <w:szCs w:val="24"/>
+        </w:rPr>
+        <w:t>let</w:t>
+      </w:r>
+      <w:r>
+        <w:rPr>
+          <w:rFonts w:ascii="Arial" w:hAnsi="Arial" w:cs="Arial"/>
+          <w:color w:val="1B1B32"/>
+          <w:sz w:val="27"/>
+          <w:szCs w:val="27"/>
+        </w:rPr>
+        <w:t> was introduced in ES6, a major update to JavaScript, to solve this potential issue with the </w:t>
+      </w:r>
+      <w:proofErr w:type="spellStart"/>
+      <w:r>
+        <w:rPr>
+          <w:rStyle w:val="HTMLCode"/>
+          <w:rFonts w:ascii="var(--font-family-monospace)" w:hAnsi="var(--font-family-monospace)"/>
+          <w:color w:val="1B1B32"/>
+          <w:sz w:val="24"/>
+          <w:szCs w:val="24"/>
+        </w:rPr>
+        <w:t>var</w:t>
+      </w:r>
+      <w:proofErr w:type="spellEnd"/>
+      <w:r>
+        <w:rPr>
+          <w:rFonts w:ascii="Arial" w:hAnsi="Arial" w:cs="Arial"/>
+          <w:color w:val="1B1B32"/>
+          <w:sz w:val="27"/>
+          <w:szCs w:val="27"/>
+        </w:rPr>
+        <w:t> keyword. You'll learn about other ES6 features in later challenges.</w:t>
+      </w:r>
+    </w:p>
+    <w:p>
+      <w:pPr>
+        <w:pStyle w:val="NormalWeb"/>
+        <w:pBdr>
+          <w:top w:val="single" w:sz="2" w:space="0" w:color="E5E7EB"/>
+          <w:left w:val="single" w:sz="2" w:space="0" w:color="E5E7EB"/>
+          <w:bottom w:val="single" w:sz="2" w:space="0" w:color="E5E7EB"/>
+          <w:right w:val="single" w:sz="2" w:space="0" w:color="E5E7EB"/>
+        </w:pBdr>
+        <w:shd w:val="clear" w:color="auto" w:fill="F5F6F7"/>
+        <w:rPr>
+          <w:rFonts w:ascii="Arial" w:hAnsi="Arial" w:cs="Arial"/>
+          <w:color w:val="1B1B32"/>
+          <w:sz w:val="27"/>
+          <w:szCs w:val="27"/>
+        </w:rPr>
+      </w:pPr>
+      <w:r>
+        <w:rPr>
+          <w:rFonts w:ascii="Arial" w:hAnsi="Arial" w:cs="Arial"/>
+          <w:color w:val="1B1B32"/>
+          <w:sz w:val="27"/>
+          <w:szCs w:val="27"/>
+        </w:rPr>
+        <w:t>If you replace </w:t>
+      </w:r>
+      <w:proofErr w:type="spellStart"/>
+      <w:r>
+        <w:rPr>
+          <w:rStyle w:val="HTMLCode"/>
+          <w:rFonts w:ascii="var(--font-family-monospace)" w:hAnsi="var(--font-family-monospace)"/>
+          <w:color w:val="1B1B32"/>
+          <w:sz w:val="24"/>
+          <w:szCs w:val="24"/>
+        </w:rPr>
+        <w:t>var</w:t>
+      </w:r>
+      <w:proofErr w:type="spellEnd"/>
+      <w:r>
+        <w:rPr>
+          <w:rFonts w:ascii="Arial" w:hAnsi="Arial" w:cs="Arial"/>
+          <w:color w:val="1B1B32"/>
+          <w:sz w:val="27"/>
+          <w:szCs w:val="27"/>
+        </w:rPr>
+        <w:t> with </w:t>
+      </w:r>
+      <w:r>
+        <w:rPr>
+          <w:rStyle w:val="HTMLCode"/>
+          <w:rFonts w:ascii="var(--font-family-monospace)" w:hAnsi="var(--font-family-monospace)"/>
+          <w:color w:val="1B1B32"/>
+          <w:sz w:val="24"/>
+          <w:szCs w:val="24"/>
+        </w:rPr>
+        <w:t>let</w:t>
+      </w:r>
+      <w:r>
+        <w:rPr>
+          <w:rFonts w:ascii="Arial" w:hAnsi="Arial" w:cs="Arial"/>
+          <w:color w:val="1B1B32"/>
+          <w:sz w:val="27"/>
+          <w:szCs w:val="27"/>
+        </w:rPr>
+        <w:t> in the code above, it results in an error:</w:t>
+      </w:r>
+    </w:p>
+    <w:p>
+      <w:pPr>
+        <w:pStyle w:val="HTMLPreformatted"/>
+        <w:shd w:val="clear" w:color="auto" w:fill="F5F2F0"/>
+        <w:spacing w:before="120" w:after="120"/>
+        <w:rPr>
+          <w:rStyle w:val="HTMLCode"/>
+          <w:rFonts w:ascii="Consolas" w:hAnsi="Consolas"/>
+          <w:color w:val="000000"/>
+          <w:sz w:val="27"/>
+          <w:szCs w:val="27"/>
+          <w:bdr w:val="single" w:sz="2" w:space="0" w:color="E5E7EB" w:frame="1"/>
+        </w:rPr>
+      </w:pPr>
+      <w:r>
+        <w:rPr>
+          <w:rStyle w:val="token"/>
+          <w:rFonts w:ascii="Consolas" w:hAnsi="Consolas"/>
+          <w:color w:val="2574A9"/>
+          <w:sz w:val="27"/>
+          <w:szCs w:val="27"/>
+          <w:bdr w:val="single" w:sz="2" w:space="0" w:color="E5E7EB" w:frame="1"/>
+        </w:rPr>
+        <w:lastRenderedPageBreak/>
+        <w:t>let</w:t>
+      </w:r>
+      <w:r>
+        <w:rPr>
+          <w:rStyle w:val="HTMLCode"/>
+          <w:rFonts w:ascii="Consolas" w:hAnsi="Consolas"/>
+          <w:color w:val="000000"/>
+          <w:sz w:val="27"/>
+          <w:szCs w:val="27"/>
+          <w:bdr w:val="single" w:sz="2" w:space="0" w:color="E5E7EB" w:frame="1"/>
+        </w:rPr>
+        <w:t xml:space="preserve"> camper </w:t>
+      </w:r>
+      <w:r>
+        <w:rPr>
+          <w:rStyle w:val="token"/>
+          <w:rFonts w:ascii="Consolas" w:hAnsi="Consolas"/>
+          <w:color w:val="38425C"/>
+          <w:sz w:val="27"/>
+          <w:szCs w:val="27"/>
+          <w:bdr w:val="single" w:sz="2" w:space="0" w:color="E5E7EB" w:frame="1"/>
+        </w:rPr>
+        <w:t>=</w:t>
+      </w:r>
+      <w:r>
+        <w:rPr>
+          <w:rStyle w:val="HTMLCode"/>
+          <w:rFonts w:ascii="Consolas" w:hAnsi="Consolas"/>
+          <w:color w:val="000000"/>
+          <w:sz w:val="27"/>
+          <w:szCs w:val="27"/>
+          <w:bdr w:val="single" w:sz="2" w:space="0" w:color="E5E7EB" w:frame="1"/>
+        </w:rPr>
+        <w:t xml:space="preserve"> </w:t>
+      </w:r>
+      <w:r>
+        <w:rPr>
+          <w:rStyle w:val="token"/>
+          <w:rFonts w:ascii="Consolas" w:hAnsi="Consolas"/>
+          <w:color w:val="008040"/>
+          <w:sz w:val="27"/>
+          <w:szCs w:val="27"/>
+          <w:bdr w:val="single" w:sz="2" w:space="0" w:color="E5E7EB" w:frame="1"/>
+        </w:rPr>
+        <w:t>"James"</w:t>
+      </w:r>
+      <w:r>
+        <w:rPr>
+          <w:rStyle w:val="token"/>
+          <w:rFonts w:ascii="Consolas" w:hAnsi="Consolas"/>
+          <w:color w:val="38425C"/>
+          <w:sz w:val="27"/>
+          <w:szCs w:val="27"/>
+          <w:bdr w:val="single" w:sz="2" w:space="0" w:color="E5E7EB" w:frame="1"/>
+        </w:rPr>
+        <w:t>;</w:t>
+      </w:r>
+    </w:p>
+    <w:p>
+      <w:pPr>
+        <w:pStyle w:val="HTMLPreformatted"/>
+        <w:shd w:val="clear" w:color="auto" w:fill="F5F2F0"/>
+        <w:spacing w:before="120" w:after="120"/>
+        <w:rPr>
+          <w:rStyle w:val="HTMLCode"/>
+          <w:rFonts w:ascii="Consolas" w:hAnsi="Consolas"/>
+          <w:color w:val="000000"/>
+          <w:sz w:val="27"/>
+          <w:szCs w:val="27"/>
+          <w:bdr w:val="single" w:sz="2" w:space="0" w:color="E5E7EB" w:frame="1"/>
+        </w:rPr>
+      </w:pPr>
+      <w:r>
+        <w:rPr>
+          <w:rStyle w:val="token"/>
+          <w:rFonts w:ascii="Consolas" w:hAnsi="Consolas"/>
+          <w:color w:val="2574A9"/>
+          <w:sz w:val="27"/>
+          <w:szCs w:val="27"/>
+          <w:bdr w:val="single" w:sz="2" w:space="0" w:color="E5E7EB" w:frame="1"/>
+        </w:rPr>
+        <w:t>let</w:t>
+      </w:r>
+      <w:r>
+        <w:rPr>
+          <w:rStyle w:val="HTMLCode"/>
+          <w:rFonts w:ascii="Consolas" w:hAnsi="Consolas"/>
+          <w:color w:val="000000"/>
+          <w:sz w:val="27"/>
+          <w:szCs w:val="27"/>
+          <w:bdr w:val="single" w:sz="2" w:space="0" w:color="E5E7EB" w:frame="1"/>
+        </w:rPr>
+        <w:t xml:space="preserve"> camper </w:t>
+      </w:r>
+      <w:r>
+        <w:rPr>
+          <w:rStyle w:val="token"/>
+          <w:rFonts w:ascii="Consolas" w:hAnsi="Consolas"/>
+          <w:color w:val="38425C"/>
+          <w:sz w:val="27"/>
+          <w:szCs w:val="27"/>
+          <w:bdr w:val="single" w:sz="2" w:space="0" w:color="E5E7EB" w:frame="1"/>
+        </w:rPr>
+        <w:t>=</w:t>
+      </w:r>
+      <w:r>
+        <w:rPr>
+          <w:rStyle w:val="HTMLCode"/>
+          <w:rFonts w:ascii="Consolas" w:hAnsi="Consolas"/>
+          <w:color w:val="000000"/>
+          <w:sz w:val="27"/>
+          <w:szCs w:val="27"/>
+          <w:bdr w:val="single" w:sz="2" w:space="0" w:color="E5E7EB" w:frame="1"/>
+        </w:rPr>
+        <w:t xml:space="preserve"> </w:t>
+      </w:r>
+      <w:r>
+        <w:rPr>
+          <w:rStyle w:val="token"/>
+          <w:rFonts w:ascii="Consolas" w:hAnsi="Consolas"/>
+          <w:color w:val="008040"/>
+          <w:sz w:val="27"/>
+          <w:szCs w:val="27"/>
+          <w:bdr w:val="single" w:sz="2" w:space="0" w:color="E5E7EB" w:frame="1"/>
+        </w:rPr>
+        <w:t>"David"</w:t>
+      </w:r>
+      <w:r>
+        <w:rPr>
+          <w:rStyle w:val="token"/>
+          <w:rFonts w:ascii="Consolas" w:hAnsi="Consolas"/>
+          <w:color w:val="38425C"/>
+          <w:sz w:val="27"/>
+          <w:szCs w:val="27"/>
+          <w:bdr w:val="single" w:sz="2" w:space="0" w:color="E5E7EB" w:frame="1"/>
+        </w:rPr>
+        <w:t>;</w:t>
+      </w:r>
+    </w:p>
+    <w:p>
+      <w:pPr>
+        <w:pStyle w:val="NormalWeb"/>
+        <w:pBdr>
+          <w:top w:val="single" w:sz="2" w:space="0" w:color="E5E7EB"/>
+          <w:left w:val="single" w:sz="2" w:space="0" w:color="E5E7EB"/>
+          <w:bottom w:val="single" w:sz="2" w:space="0" w:color="E5E7EB"/>
+          <w:right w:val="single" w:sz="2" w:space="0" w:color="E5E7EB"/>
+        </w:pBdr>
+        <w:shd w:val="clear" w:color="auto" w:fill="F5F6F7"/>
+        <w:rPr>
+          <w:rFonts w:ascii="Arial" w:hAnsi="Arial" w:cs="Arial"/>
+          <w:color w:val="1B1B32"/>
+          <w:sz w:val="27"/>
+          <w:szCs w:val="27"/>
+        </w:rPr>
+      </w:pPr>
+      <w:r>
+        <w:rPr>
+          <w:rFonts w:ascii="Arial" w:hAnsi="Arial" w:cs="Arial"/>
+          <w:color w:val="1B1B32"/>
+          <w:sz w:val="27"/>
+          <w:szCs w:val="27"/>
+        </w:rPr>
+        <w:t>The error can be seen in your browser console.</w:t>
+      </w:r>
+    </w:p>
+    <w:p>
+      <w:pPr>
+        <w:pStyle w:val="NormalWeb"/>
+        <w:pBdr>
+          <w:top w:val="single" w:sz="2" w:space="0" w:color="E5E7EB"/>
+          <w:left w:val="single" w:sz="2" w:space="0" w:color="E5E7EB"/>
+          <w:bottom w:val="single" w:sz="2" w:space="0" w:color="E5E7EB"/>
+          <w:right w:val="single" w:sz="2" w:space="0" w:color="E5E7EB"/>
+        </w:pBdr>
+        <w:shd w:val="clear" w:color="auto" w:fill="F5F6F7"/>
+        <w:spacing w:before="0" w:beforeAutospacing="0" w:after="0" w:afterAutospacing="0"/>
+        <w:rPr>
+          <w:rFonts w:ascii="Arial" w:hAnsi="Arial" w:cs="Arial"/>
+          <w:color w:val="1B1B32"/>
+          <w:sz w:val="27"/>
+          <w:szCs w:val="27"/>
+        </w:rPr>
+      </w:pPr>
+      <w:r>
+        <w:rPr>
+          <w:rFonts w:ascii="Arial" w:hAnsi="Arial" w:cs="Arial"/>
+          <w:color w:val="1B1B32"/>
+          <w:sz w:val="27"/>
+          <w:szCs w:val="27"/>
+        </w:rPr>
+        <w:t>So unlike </w:t>
+      </w:r>
+      <w:proofErr w:type="spellStart"/>
+      <w:r>
+        <w:rPr>
+          <w:rStyle w:val="HTMLCode"/>
+          <w:rFonts w:ascii="var(--font-family-monospace)" w:hAnsi="var(--font-family-monospace)"/>
+          <w:color w:val="1B1B32"/>
+          <w:sz w:val="24"/>
+          <w:szCs w:val="24"/>
+        </w:rPr>
+        <w:t>var</w:t>
+      </w:r>
+      <w:proofErr w:type="spellEnd"/>
+      <w:r>
+        <w:rPr>
+          <w:rFonts w:ascii="Arial" w:hAnsi="Arial" w:cs="Arial"/>
+          <w:color w:val="1B1B32"/>
+          <w:sz w:val="27"/>
+          <w:szCs w:val="27"/>
+        </w:rPr>
+        <w:t>, when you use </w:t>
+      </w:r>
+      <w:r>
+        <w:rPr>
+          <w:rStyle w:val="HTMLCode"/>
+          <w:rFonts w:ascii="var(--font-family-monospace)" w:hAnsi="var(--font-family-monospace)"/>
+          <w:color w:val="1B1B32"/>
+          <w:sz w:val="24"/>
+          <w:szCs w:val="24"/>
+        </w:rPr>
+        <w:t>let</w:t>
+      </w:r>
+      <w:r>
+        <w:rPr>
+          <w:rFonts w:ascii="Arial" w:hAnsi="Arial" w:cs="Arial"/>
+          <w:color w:val="1B1B32"/>
+          <w:sz w:val="27"/>
+          <w:szCs w:val="27"/>
+        </w:rPr>
+        <w:t>, a variable with the same name can only be declared once.</w:t>
+      </w:r>
+    </w:p>
+    <w:p>
+      <w:pPr>
+        <w:shd w:val="clear" w:color="auto" w:fill="F5F6F7"/>
+        <w:spacing w:before="300" w:after="300"/>
+        <w:rPr>
+          <w:rFonts w:ascii="Arial" w:hAnsi="Arial" w:cs="Arial"/>
+          <w:color w:val="1B1B32"/>
+          <w:sz w:val="27"/>
+          <w:szCs w:val="27"/>
+        </w:rPr>
+      </w:pPr>
+      <w:r>
+        <w:rPr>
+          <w:rFonts w:ascii="Arial" w:hAnsi="Arial" w:cs="Arial"/>
+          <w:color w:val="1B1B32"/>
+          <w:sz w:val="27"/>
+          <w:szCs w:val="27"/>
+        </w:rPr>
+        <w:pict>
+          <v:rect id="_x0000_i1025" style="width:0;height:0" o:hralign="center" o:hrstd="t" o:hr="t" fillcolor="#a0a0a0" stroked="f"/>
+        </w:pict>
+      </w:r>
+    </w:p>
+    <w:p>
+      <w:pPr>
+        <w:pStyle w:val="NormalWeb"/>
+        <w:pBdr>
+          <w:top w:val="single" w:sz="2" w:space="0" w:color="E5E7EB"/>
+          <w:left w:val="single" w:sz="2" w:space="0" w:color="E5E7EB"/>
+          <w:bottom w:val="single" w:sz="2" w:space="0" w:color="E5E7EB"/>
+          <w:right w:val="single" w:sz="2" w:space="0" w:color="E5E7EB"/>
+        </w:pBdr>
+        <w:shd w:val="clear" w:color="auto" w:fill="F5F6F7"/>
+        <w:rPr>
+          <w:rFonts w:ascii="Arial" w:hAnsi="Arial" w:cs="Arial"/>
+          <w:color w:val="1B1B32"/>
+          <w:sz w:val="27"/>
+          <w:szCs w:val="27"/>
+        </w:rPr>
+      </w:pPr>
+      <w:r>
+        <w:rPr>
+          <w:rFonts w:ascii="Arial" w:hAnsi="Arial" w:cs="Arial"/>
+          <w:color w:val="1B1B32"/>
+          <w:sz w:val="27"/>
+          <w:szCs w:val="27"/>
+        </w:rPr>
+        <w:t>Update the code so it only uses the </w:t>
+      </w:r>
+      <w:r>
+        <w:rPr>
+          <w:rStyle w:val="HTMLCode"/>
+          <w:rFonts w:ascii="var(--font-family-monospace)" w:hAnsi="var(--font-family-monospace)"/>
+          <w:color w:val="1B1B32"/>
+          <w:sz w:val="24"/>
+          <w:szCs w:val="24"/>
+        </w:rPr>
+        <w:t>let</w:t>
+      </w:r>
+      <w:r>
+        <w:rPr>
+          <w:rFonts w:ascii="Arial" w:hAnsi="Arial" w:cs="Arial"/>
+          <w:color w:val="1B1B32"/>
+          <w:sz w:val="27"/>
+          <w:szCs w:val="27"/>
+        </w:rPr>
+        <w:t> keyword.</w:t>
+      </w:r>
+    </w:p>
+    <w:p/>
+    <w:p/>
+    <w:p>
+      <w:pPr>
+        <w:pStyle w:val="Heading1"/>
+        <w:pBdr>
+          <w:top w:val="single" w:sz="2" w:space="0" w:color="E5E7EB"/>
+          <w:left w:val="single" w:sz="2" w:space="0" w:color="E5E7EB"/>
+          <w:bottom w:val="single" w:sz="2" w:space="0" w:color="E5E7EB"/>
+          <w:right w:val="single" w:sz="2" w:space="0" w:color="E5E7EB"/>
+        </w:pBdr>
+        <w:shd w:val="clear" w:color="auto" w:fill="F5F6F7"/>
+        <w:spacing w:before="0"/>
+        <w:jc w:val="center"/>
+        <w:rPr>
+          <w:rFonts w:ascii="Arial" w:hAnsi="Arial" w:cs="Arial"/>
+          <w:color w:val="1B1B32"/>
+        </w:rPr>
+      </w:pPr>
+      <w:r>
+        <w:rPr>
+          <w:rFonts w:ascii="Arial" w:hAnsi="Arial" w:cs="Arial"/>
+          <w:color w:val="1B1B32"/>
+        </w:rPr>
+        <w:t xml:space="preserve">Declare a Read-Only Variable with the </w:t>
+      </w:r>
+      <w:proofErr w:type="spellStart"/>
+      <w:r>
+        <w:rPr>
+          <w:rFonts w:ascii="Arial" w:hAnsi="Arial" w:cs="Arial"/>
+          <w:color w:val="1B1B32"/>
+        </w:rPr>
+        <w:t>const</w:t>
+      </w:r>
+      <w:proofErr w:type="spellEnd"/>
+      <w:r>
+        <w:rPr>
+          <w:rFonts w:ascii="Arial" w:hAnsi="Arial" w:cs="Arial"/>
+          <w:color w:val="1B1B32"/>
+        </w:rPr>
+        <w:t xml:space="preserve"> Keyword</w:t>
+      </w:r>
+    </w:p>
+    <w:p>
+      <w:pPr>
+        <w:pStyle w:val="NormalWeb"/>
+        <w:pBdr>
+          <w:top w:val="single" w:sz="2" w:space="0" w:color="E5E7EB"/>
+          <w:left w:val="single" w:sz="2" w:space="0" w:color="E5E7EB"/>
+          <w:bottom w:val="single" w:sz="2" w:space="0" w:color="E5E7EB"/>
+          <w:right w:val="single" w:sz="2" w:space="0" w:color="E5E7EB"/>
+        </w:pBdr>
+        <w:shd w:val="clear" w:color="auto" w:fill="F5F6F7"/>
+        <w:rPr>
+          <w:rFonts w:ascii="Arial" w:hAnsi="Arial" w:cs="Arial"/>
+          <w:color w:val="1B1B32"/>
+          <w:sz w:val="27"/>
+          <w:szCs w:val="27"/>
+        </w:rPr>
+      </w:pPr>
+      <w:r>
+        <w:rPr>
+          <w:rFonts w:ascii="Arial" w:hAnsi="Arial" w:cs="Arial"/>
+          <w:color w:val="1B1B32"/>
+          <w:sz w:val="27"/>
+          <w:szCs w:val="27"/>
+        </w:rPr>
+        <w:t>The keyword </w:t>
+      </w:r>
+      <w:r>
+        <w:rPr>
+          <w:rStyle w:val="HTMLCode"/>
+          <w:rFonts w:ascii="var(--font-family-monospace)" w:hAnsi="var(--font-family-monospace)"/>
+          <w:color w:val="1B1B32"/>
+          <w:sz w:val="24"/>
+          <w:szCs w:val="24"/>
+        </w:rPr>
+        <w:t>let</w:t>
+      </w:r>
+      <w:r>
+        <w:rPr>
+          <w:rFonts w:ascii="Arial" w:hAnsi="Arial" w:cs="Arial"/>
+          <w:color w:val="1B1B32"/>
+          <w:sz w:val="27"/>
+          <w:szCs w:val="27"/>
+        </w:rPr>
+        <w:t> is not the only new way to declare variables. In ES6, you can also declare variables using the </w:t>
+      </w:r>
+      <w:proofErr w:type="spellStart"/>
+      <w:r>
+        <w:rPr>
+          <w:rStyle w:val="HTMLCode"/>
+          <w:rFonts w:ascii="var(--font-family-monospace)" w:hAnsi="var(--font-family-monospace)"/>
+          <w:color w:val="1B1B32"/>
+          <w:sz w:val="24"/>
+          <w:szCs w:val="24"/>
+        </w:rPr>
+        <w:t>const</w:t>
+      </w:r>
+      <w:proofErr w:type="spellEnd"/>
+      <w:r>
+        <w:rPr>
+          <w:rFonts w:ascii="Arial" w:hAnsi="Arial" w:cs="Arial"/>
+          <w:color w:val="1B1B32"/>
+          <w:sz w:val="27"/>
+          <w:szCs w:val="27"/>
+        </w:rPr>
+        <w:t> keyword.</w:t>
+      </w:r>
+    </w:p>
+    <w:p>
+      <w:pPr>
+        <w:pStyle w:val="NormalWeb"/>
+        <w:pBdr>
+          <w:top w:val="single" w:sz="2" w:space="0" w:color="E5E7EB"/>
+          <w:left w:val="single" w:sz="2" w:space="0" w:color="E5E7EB"/>
+          <w:bottom w:val="single" w:sz="2" w:space="0" w:color="E5E7EB"/>
+          <w:right w:val="single" w:sz="2" w:space="0" w:color="E5E7EB"/>
+        </w:pBdr>
+        <w:shd w:val="clear" w:color="auto" w:fill="F5F6F7"/>
+        <w:rPr>
+          <w:rFonts w:ascii="Arial" w:hAnsi="Arial" w:cs="Arial"/>
+          <w:color w:val="1B1B32"/>
+          <w:sz w:val="27"/>
+          <w:szCs w:val="27"/>
+        </w:rPr>
+      </w:pPr>
+      <w:proofErr w:type="spellStart"/>
+      <w:r>
+        <w:rPr>
+          <w:rStyle w:val="HTMLCode"/>
+          <w:rFonts w:ascii="var(--font-family-monospace)" w:hAnsi="var(--font-family-monospace)"/>
+          <w:color w:val="1B1B32"/>
+          <w:sz w:val="24"/>
+          <w:szCs w:val="24"/>
+        </w:rPr>
+        <w:t>const</w:t>
+      </w:r>
+      <w:proofErr w:type="spellEnd"/>
+      <w:r>
+        <w:rPr>
+          <w:rFonts w:ascii="Arial" w:hAnsi="Arial" w:cs="Arial"/>
+          <w:color w:val="1B1B32"/>
+          <w:sz w:val="27"/>
+          <w:szCs w:val="27"/>
+        </w:rPr>
+        <w:t> has all the awesome features that </w:t>
+      </w:r>
+      <w:r>
+        <w:rPr>
+          <w:rStyle w:val="HTMLCode"/>
+          <w:rFonts w:ascii="var(--font-family-monospace)" w:hAnsi="var(--font-family-monospace)"/>
+          <w:color w:val="1B1B32"/>
+          <w:sz w:val="24"/>
+          <w:szCs w:val="24"/>
+        </w:rPr>
+        <w:t>let</w:t>
+      </w:r>
+      <w:r>
+        <w:rPr>
+          <w:rFonts w:ascii="Arial" w:hAnsi="Arial" w:cs="Arial"/>
+          <w:color w:val="1B1B32"/>
+          <w:sz w:val="27"/>
+          <w:szCs w:val="27"/>
+        </w:rPr>
+        <w:t> has, with the added bonus that variables declared using </w:t>
+      </w:r>
+      <w:proofErr w:type="spellStart"/>
+      <w:r>
+        <w:rPr>
+          <w:rStyle w:val="HTMLCode"/>
+          <w:rFonts w:ascii="var(--font-family-monospace)" w:hAnsi="var(--font-family-monospace)"/>
+          <w:color w:val="1B1B32"/>
+          <w:sz w:val="24"/>
+          <w:szCs w:val="24"/>
+        </w:rPr>
+        <w:t>const</w:t>
+      </w:r>
+      <w:proofErr w:type="spellEnd"/>
+      <w:r>
+        <w:rPr>
+          <w:rFonts w:ascii="Arial" w:hAnsi="Arial" w:cs="Arial"/>
+          <w:color w:val="1B1B32"/>
+          <w:sz w:val="27"/>
+          <w:szCs w:val="27"/>
+        </w:rPr>
+        <w:t> are read-only. They are a constant value, which means that once a variable is assigned with </w:t>
+      </w:r>
+      <w:proofErr w:type="spellStart"/>
+      <w:r>
+        <w:rPr>
+          <w:rStyle w:val="HTMLCode"/>
+          <w:rFonts w:ascii="var(--font-family-monospace)" w:hAnsi="var(--font-family-monospace)"/>
+          <w:color w:val="1B1B32"/>
+          <w:sz w:val="24"/>
+          <w:szCs w:val="24"/>
+        </w:rPr>
+        <w:t>const</w:t>
+      </w:r>
+      <w:proofErr w:type="spellEnd"/>
+      <w:r>
+        <w:rPr>
+          <w:rFonts w:ascii="Arial" w:hAnsi="Arial" w:cs="Arial"/>
+          <w:color w:val="1B1B32"/>
+          <w:sz w:val="27"/>
+          <w:szCs w:val="27"/>
+        </w:rPr>
+        <w:t>, it cannot be reassigned:</w:t>
+      </w:r>
+    </w:p>
+    <w:p>
+      <w:pPr>
+        <w:pStyle w:val="HTMLPreformatted"/>
+        <w:shd w:val="clear" w:color="auto" w:fill="F5F2F0"/>
+        <w:spacing w:before="120" w:after="120"/>
+        <w:rPr>
+          <w:rStyle w:val="HTMLCode"/>
+          <w:rFonts w:ascii="Consolas" w:hAnsi="Consolas"/>
+          <w:color w:val="000000"/>
+          <w:sz w:val="27"/>
+          <w:szCs w:val="27"/>
+          <w:bdr w:val="single" w:sz="2" w:space="0" w:color="E5E7EB" w:frame="1"/>
+        </w:rPr>
+      </w:pPr>
+      <w:proofErr w:type="spellStart"/>
+      <w:r>
+        <w:rPr>
+          <w:rStyle w:val="token"/>
+          <w:rFonts w:ascii="Consolas" w:hAnsi="Consolas"/>
+          <w:color w:val="2574A9"/>
+          <w:sz w:val="27"/>
+          <w:szCs w:val="27"/>
+          <w:bdr w:val="single" w:sz="2" w:space="0" w:color="E5E7EB" w:frame="1"/>
+        </w:rPr>
+        <w:t>const</w:t>
+      </w:r>
+      <w:proofErr w:type="spellEnd"/>
+      <w:r>
+        <w:rPr>
+          <w:rStyle w:val="HTMLCode"/>
+          <w:rFonts w:ascii="Consolas" w:hAnsi="Consolas"/>
+          <w:color w:val="000000"/>
+          <w:sz w:val="27"/>
+          <w:szCs w:val="27"/>
+          <w:bdr w:val="single" w:sz="2" w:space="0" w:color="E5E7EB" w:frame="1"/>
+        </w:rPr>
+        <w:t xml:space="preserve"> </w:t>
+      </w:r>
+      <w:r>
+        <w:rPr>
+          <w:rStyle w:val="token"/>
+          <w:rFonts w:ascii="Consolas" w:hAnsi="Consolas"/>
+          <w:color w:val="E00000"/>
+          <w:sz w:val="27"/>
+          <w:szCs w:val="27"/>
+          <w:bdr w:val="single" w:sz="2" w:space="0" w:color="E5E7EB" w:frame="1"/>
+        </w:rPr>
+        <w:t>FAV_PET</w:t>
+      </w:r>
+      <w:r>
+        <w:rPr>
+          <w:rStyle w:val="HTMLCode"/>
+          <w:rFonts w:ascii="Consolas" w:hAnsi="Consolas"/>
+          <w:color w:val="000000"/>
+          <w:sz w:val="27"/>
+          <w:szCs w:val="27"/>
+          <w:bdr w:val="single" w:sz="2" w:space="0" w:color="E5E7EB" w:frame="1"/>
+        </w:rPr>
+        <w:t xml:space="preserve"> </w:t>
+      </w:r>
+      <w:r>
+        <w:rPr>
+          <w:rStyle w:val="token"/>
+          <w:rFonts w:ascii="Consolas" w:hAnsi="Consolas"/>
+          <w:color w:val="38425C"/>
+          <w:sz w:val="27"/>
+          <w:szCs w:val="27"/>
+          <w:bdr w:val="single" w:sz="2" w:space="0" w:color="E5E7EB" w:frame="1"/>
+        </w:rPr>
+        <w:t>=</w:t>
+      </w:r>
+      <w:r>
+        <w:rPr>
+          <w:rStyle w:val="HTMLCode"/>
+          <w:rFonts w:ascii="Consolas" w:hAnsi="Consolas"/>
+          <w:color w:val="000000"/>
+          <w:sz w:val="27"/>
+          <w:szCs w:val="27"/>
+          <w:bdr w:val="single" w:sz="2" w:space="0" w:color="E5E7EB" w:frame="1"/>
+        </w:rPr>
+        <w:t xml:space="preserve"> </w:t>
+      </w:r>
+      <w:r>
+        <w:rPr>
+          <w:rStyle w:val="token"/>
+          <w:rFonts w:ascii="Consolas" w:hAnsi="Consolas"/>
+          <w:color w:val="008040"/>
+          <w:sz w:val="27"/>
+          <w:szCs w:val="27"/>
+          <w:bdr w:val="single" w:sz="2" w:space="0" w:color="E5E7EB" w:frame="1"/>
+        </w:rPr>
+        <w:t>"Cats"</w:t>
+      </w:r>
+      <w:r>
+        <w:rPr>
+          <w:rStyle w:val="token"/>
+          <w:rFonts w:ascii="Consolas" w:hAnsi="Consolas"/>
+          <w:color w:val="38425C"/>
+          <w:sz w:val="27"/>
+          <w:szCs w:val="27"/>
+          <w:bdr w:val="single" w:sz="2" w:space="0" w:color="E5E7EB" w:frame="1"/>
+        </w:rPr>
+        <w:t>;</w:t>
+      </w:r>
+    </w:p>
+    <w:p>
+      <w:pPr>
+        <w:pStyle w:val="HTMLPreformatted"/>
+        <w:shd w:val="clear" w:color="auto" w:fill="F5F2F0"/>
+        <w:spacing w:before="120" w:after="120"/>
+        <w:rPr>
+          <w:rStyle w:val="HTMLCode"/>
+          <w:rFonts w:ascii="Consolas" w:hAnsi="Consolas"/>
+          <w:color w:val="000000"/>
+          <w:sz w:val="27"/>
+          <w:szCs w:val="27"/>
+          <w:bdr w:val="single" w:sz="2" w:space="0" w:color="E5E7EB" w:frame="1"/>
+        </w:rPr>
+      </w:pPr>
+      <w:r>
+        <w:rPr>
+          <w:rStyle w:val="token"/>
+          <w:rFonts w:ascii="Consolas" w:hAnsi="Consolas"/>
+          <w:color w:val="E00000"/>
+          <w:sz w:val="27"/>
+          <w:szCs w:val="27"/>
+          <w:bdr w:val="single" w:sz="2" w:space="0" w:color="E5E7EB" w:frame="1"/>
+        </w:rPr>
+        <w:t>FAV_PET</w:t>
+      </w:r>
+      <w:r>
+        <w:rPr>
+          <w:rStyle w:val="HTMLCode"/>
+          <w:rFonts w:ascii="Consolas" w:hAnsi="Consolas"/>
+          <w:color w:val="000000"/>
+          <w:sz w:val="27"/>
+          <w:szCs w:val="27"/>
+          <w:bdr w:val="single" w:sz="2" w:space="0" w:color="E5E7EB" w:frame="1"/>
+        </w:rPr>
+        <w:t xml:space="preserve"> </w:t>
+      </w:r>
+      <w:r>
+        <w:rPr>
+          <w:rStyle w:val="token"/>
+          <w:rFonts w:ascii="Consolas" w:hAnsi="Consolas"/>
+          <w:color w:val="38425C"/>
+          <w:sz w:val="27"/>
+          <w:szCs w:val="27"/>
+          <w:bdr w:val="single" w:sz="2" w:space="0" w:color="E5E7EB" w:frame="1"/>
+        </w:rPr>
+        <w:t>=</w:t>
+      </w:r>
+      <w:r>
+        <w:rPr>
+          <w:rStyle w:val="HTMLCode"/>
+          <w:rFonts w:ascii="Consolas" w:hAnsi="Consolas"/>
+          <w:color w:val="000000"/>
+          <w:sz w:val="27"/>
+          <w:szCs w:val="27"/>
+          <w:bdr w:val="single" w:sz="2" w:space="0" w:color="E5E7EB" w:frame="1"/>
+        </w:rPr>
+        <w:t xml:space="preserve"> </w:t>
+      </w:r>
+      <w:r>
+        <w:rPr>
+          <w:rStyle w:val="token"/>
+          <w:rFonts w:ascii="Consolas" w:hAnsi="Consolas"/>
+          <w:color w:val="008040"/>
+          <w:sz w:val="27"/>
+          <w:szCs w:val="27"/>
+          <w:bdr w:val="single" w:sz="2" w:space="0" w:color="E5E7EB" w:frame="1"/>
+        </w:rPr>
+        <w:t>"Dogs"</w:t>
+      </w:r>
+      <w:r>
+        <w:rPr>
+          <w:rStyle w:val="token"/>
+          <w:rFonts w:ascii="Consolas" w:hAnsi="Consolas"/>
+          <w:color w:val="38425C"/>
+          <w:sz w:val="27"/>
+          <w:szCs w:val="27"/>
+          <w:bdr w:val="single" w:sz="2" w:space="0" w:color="E5E7EB" w:frame="1"/>
+        </w:rPr>
+        <w:t>;</w:t>
+      </w:r>
+    </w:p>
+    <w:p>
+      <w:pPr>
+        <w:pStyle w:val="NormalWeb"/>
+        <w:pBdr>
+          <w:top w:val="single" w:sz="2" w:space="0" w:color="E5E7EB"/>
+          <w:left w:val="single" w:sz="2" w:space="0" w:color="E5E7EB"/>
+          <w:bottom w:val="single" w:sz="2" w:space="0" w:color="E5E7EB"/>
+          <w:right w:val="single" w:sz="2" w:space="0" w:color="E5E7EB"/>
+        </w:pBdr>
+        <w:shd w:val="clear" w:color="auto" w:fill="F5F6F7"/>
+        <w:rPr>
+          <w:rFonts w:ascii="Arial" w:hAnsi="Arial" w:cs="Arial"/>
+          <w:color w:val="1B1B32"/>
+          <w:sz w:val="27"/>
+          <w:szCs w:val="27"/>
+        </w:rPr>
+      </w:pPr>
+      <w:r>
+        <w:rPr>
+          <w:rFonts w:ascii="Arial" w:hAnsi="Arial" w:cs="Arial"/>
+          <w:color w:val="1B1B32"/>
+          <w:sz w:val="27"/>
+          <w:szCs w:val="27"/>
+        </w:rPr>
+        <w:t>The console will display an error due to reassigning the value of </w:t>
+      </w:r>
+      <w:r>
+        <w:rPr>
+          <w:rStyle w:val="HTMLCode"/>
+          <w:rFonts w:ascii="var(--font-family-monospace)" w:hAnsi="var(--font-family-monospace)"/>
+          <w:color w:val="1B1B32"/>
+          <w:sz w:val="24"/>
+          <w:szCs w:val="24"/>
+        </w:rPr>
+        <w:t>FAV_PET</w:t>
+      </w:r>
+      <w:r>
+        <w:rPr>
+          <w:rFonts w:ascii="Arial" w:hAnsi="Arial" w:cs="Arial"/>
+          <w:color w:val="1B1B32"/>
+          <w:sz w:val="27"/>
+          <w:szCs w:val="27"/>
+        </w:rPr>
+        <w:t>.</w:t>
+      </w:r>
+    </w:p>
+    <w:p>
+      <w:pPr>
+        <w:pStyle w:val="NormalWeb"/>
+        <w:pBdr>
+          <w:top w:val="single" w:sz="2" w:space="0" w:color="E5E7EB"/>
+          <w:left w:val="single" w:sz="2" w:space="0" w:color="E5E7EB"/>
+          <w:bottom w:val="single" w:sz="2" w:space="0" w:color="E5E7EB"/>
+          <w:right w:val="single" w:sz="2" w:space="0" w:color="E5E7EB"/>
+        </w:pBdr>
+        <w:shd w:val="clear" w:color="auto" w:fill="F5F6F7"/>
+        <w:rPr>
+          <w:rFonts w:ascii="Arial" w:hAnsi="Arial" w:cs="Arial"/>
+          <w:color w:val="1B1B32"/>
+          <w:sz w:val="27"/>
+          <w:szCs w:val="27"/>
+        </w:rPr>
+      </w:pPr>
+      <w:r>
+        <w:rPr>
+          <w:rFonts w:ascii="Arial" w:hAnsi="Arial" w:cs="Arial"/>
+          <w:color w:val="1B1B32"/>
+          <w:sz w:val="27"/>
+          <w:szCs w:val="27"/>
+        </w:rPr>
+        <w:t>You should always name variables you don't want to reassign using the </w:t>
+      </w:r>
+      <w:proofErr w:type="spellStart"/>
+      <w:r>
+        <w:rPr>
+          <w:rStyle w:val="HTMLCode"/>
+          <w:rFonts w:ascii="var(--font-family-monospace)" w:hAnsi="var(--font-family-monospace)"/>
+          <w:color w:val="1B1B32"/>
+          <w:sz w:val="24"/>
+          <w:szCs w:val="24"/>
+        </w:rPr>
+        <w:t>const</w:t>
+      </w:r>
+      <w:proofErr w:type="spellEnd"/>
+      <w:r>
+        <w:rPr>
+          <w:rFonts w:ascii="Arial" w:hAnsi="Arial" w:cs="Arial"/>
+          <w:color w:val="1B1B32"/>
+          <w:sz w:val="27"/>
+          <w:szCs w:val="27"/>
+        </w:rPr>
+        <w:t> keyword. This helps when you accidentally attempt to reassign a variable that is meant to stay constant.</w:t>
+      </w:r>
+    </w:p>
+    <w:p>
+      <w:pPr>
+        <w:pStyle w:val="NormalWeb"/>
+        <w:pBdr>
+          <w:top w:val="single" w:sz="2" w:space="0" w:color="E5E7EB"/>
+          <w:left w:val="single" w:sz="2" w:space="0" w:color="E5E7EB"/>
+          <w:bottom w:val="single" w:sz="2" w:space="0" w:color="E5E7EB"/>
+          <w:right w:val="single" w:sz="2" w:space="0" w:color="E5E7EB"/>
+        </w:pBdr>
+        <w:shd w:val="clear" w:color="auto" w:fill="F5F6F7"/>
+        <w:spacing w:before="0" w:beforeAutospacing="0" w:after="0" w:afterAutospacing="0"/>
+        <w:rPr>
+          <w:rFonts w:ascii="Arial" w:hAnsi="Arial" w:cs="Arial"/>
+          <w:color w:val="1B1B32"/>
+          <w:sz w:val="27"/>
+          <w:szCs w:val="27"/>
+        </w:rPr>
+      </w:pPr>
+      <w:r>
+        <w:rPr>
+          <w:rStyle w:val="Strong"/>
+          <w:rFonts w:ascii="Arial" w:hAnsi="Arial" w:cs="Arial"/>
+          <w:color w:val="1B1B32"/>
+          <w:sz w:val="27"/>
+          <w:szCs w:val="27"/>
+          <w:bdr w:val="single" w:sz="2" w:space="0" w:color="E5E7EB" w:frame="1"/>
+        </w:rPr>
+        <w:t>Note:</w:t>
+      </w:r>
+      <w:r>
+        <w:rPr>
+          <w:rFonts w:ascii="Arial" w:hAnsi="Arial" w:cs="Arial"/>
+          <w:color w:val="1B1B32"/>
+          <w:sz w:val="27"/>
+          <w:szCs w:val="27"/>
+        </w:rPr>
+        <w:t xml:space="preserve"> It is common for developers to use uppercase variable identifiers for immutable values and lowercase or </w:t>
+      </w:r>
+      <w:proofErr w:type="spellStart"/>
+      <w:r>
+        <w:rPr>
+          <w:rFonts w:ascii="Arial" w:hAnsi="Arial" w:cs="Arial"/>
+          <w:color w:val="1B1B32"/>
+          <w:sz w:val="27"/>
+          <w:szCs w:val="27"/>
+        </w:rPr>
+        <w:t>camelCase</w:t>
+      </w:r>
+      <w:proofErr w:type="spellEnd"/>
+      <w:r>
+        <w:rPr>
+          <w:rFonts w:ascii="Arial" w:hAnsi="Arial" w:cs="Arial"/>
+          <w:color w:val="1B1B32"/>
+          <w:sz w:val="27"/>
+          <w:szCs w:val="27"/>
+        </w:rPr>
+        <w:t xml:space="preserve"> for mutable values (objects and arrays). You will learn more about objects, arrays, and immutable and mutable values in later challenges. Also in later challenges, you will see examples of uppercase, lowercase, or </w:t>
+      </w:r>
+      <w:proofErr w:type="spellStart"/>
+      <w:r>
+        <w:rPr>
+          <w:rFonts w:ascii="Arial" w:hAnsi="Arial" w:cs="Arial"/>
+          <w:color w:val="1B1B32"/>
+          <w:sz w:val="27"/>
+          <w:szCs w:val="27"/>
+        </w:rPr>
+        <w:t>camelCase</w:t>
+      </w:r>
+      <w:proofErr w:type="spellEnd"/>
+      <w:r>
+        <w:rPr>
+          <w:rFonts w:ascii="Arial" w:hAnsi="Arial" w:cs="Arial"/>
+          <w:color w:val="1B1B32"/>
+          <w:sz w:val="27"/>
+          <w:szCs w:val="27"/>
+        </w:rPr>
+        <w:t xml:space="preserve"> variable identifiers.</w:t>
+      </w:r>
+    </w:p>
     <w:p>
       <w:bookmarkStart w:id="0" w:name="_GoBack"/>
       <w:bookmarkEnd w:id="0"/>
     </w:p>
+    <w:p/>
+    <w:p/>
+    <w:p/>
     <w:p/>
     <w:sectPr>
       <w:pgSz w:w="12240" w:h="15840"/>
@@ -543,6 +2045,27 @@
     <w:name w:val="Normal"/>
     <w:qFormat/>
   </w:style>
+  <w:style w:type="paragraph" w:styleId="Heading1">
+    <w:name w:val="heading 1"/>
+    <w:basedOn w:val="Normal"/>
+    <w:next w:val="Normal"/>
+    <w:link w:val="Heading1Char"/>
+    <w:uiPriority w:val="9"/>
+    <w:qFormat/>
+    <w:rsid w:val="00A44AA9"/>
+    <w:pPr>
+      <w:keepNext/>
+      <w:keepLines/>
+      <w:spacing w:before="240" w:after="0"/>
+      <w:outlineLvl w:val="0"/>
+    </w:pPr>
+    <w:rPr>
+      <w:rFonts w:asciiTheme="majorHAnsi" w:eastAsiaTheme="majorEastAsia" w:hAnsiTheme="majorHAnsi" w:cstheme="majorBidi"/>
+      <w:color w:val="2E74B5" w:themeColor="accent1" w:themeShade="BF"/>
+      <w:sz w:val="32"/>
+      <w:szCs w:val="32"/>
+    </w:rPr>
+  </w:style>
   <w:style w:type="paragraph" w:styleId="Heading3">
     <w:name w:val="heading 3"/>
     <w:basedOn w:val="Normal"/>
@@ -617,6 +2140,96 @@
       <w:rFonts w:ascii="Times New Roman" w:eastAsia="Times New Roman" w:hAnsi="Times New Roman" w:cs="Times New Roman"/>
       <w:sz w:val="24"/>
       <w:szCs w:val="24"/>
+    </w:rPr>
+  </w:style>
+  <w:style w:type="character" w:customStyle="1" w:styleId="Heading1Char">
+    <w:name w:val="Heading 1 Char"/>
+    <w:basedOn w:val="DefaultParagraphFont"/>
+    <w:link w:val="Heading1"/>
+    <w:uiPriority w:val="9"/>
+    <w:rsid w:val="00A44AA9"/>
+    <w:rPr>
+      <w:rFonts w:asciiTheme="majorHAnsi" w:eastAsiaTheme="majorEastAsia" w:hAnsiTheme="majorHAnsi" w:cstheme="majorBidi"/>
+      <w:color w:val="2E74B5" w:themeColor="accent1" w:themeShade="BF"/>
+      <w:sz w:val="32"/>
+      <w:szCs w:val="32"/>
+    </w:rPr>
+  </w:style>
+  <w:style w:type="character" w:styleId="HTMLCode">
+    <w:name w:val="HTML Code"/>
+    <w:basedOn w:val="DefaultParagraphFont"/>
+    <w:uiPriority w:val="99"/>
+    <w:semiHidden/>
+    <w:unhideWhenUsed/>
+    <w:rsid w:val="00A44AA9"/>
+    <w:rPr>
+      <w:rFonts w:ascii="Courier New" w:eastAsia="Times New Roman" w:hAnsi="Courier New" w:cs="Courier New"/>
+      <w:sz w:val="20"/>
+      <w:szCs w:val="20"/>
+    </w:rPr>
+  </w:style>
+  <w:style w:type="paragraph" w:styleId="HTMLPreformatted">
+    <w:name w:val="HTML Preformatted"/>
+    <w:basedOn w:val="Normal"/>
+    <w:link w:val="HTMLPreformattedChar"/>
+    <w:uiPriority w:val="99"/>
+    <w:semiHidden/>
+    <w:unhideWhenUsed/>
+    <w:rsid w:val="00A44AA9"/>
+    <w:pPr>
+      <w:tabs>
+        <w:tab w:val="left" w:pos="916"/>
+        <w:tab w:val="left" w:pos="1832"/>
+        <w:tab w:val="left" w:pos="2748"/>
+        <w:tab w:val="left" w:pos="3664"/>
+        <w:tab w:val="left" w:pos="4580"/>
+        <w:tab w:val="left" w:pos="5496"/>
+        <w:tab w:val="left" w:pos="6412"/>
+        <w:tab w:val="left" w:pos="7328"/>
+        <w:tab w:val="left" w:pos="8244"/>
+        <w:tab w:val="left" w:pos="9160"/>
+        <w:tab w:val="left" w:pos="10076"/>
+        <w:tab w:val="left" w:pos="10992"/>
+        <w:tab w:val="left" w:pos="11908"/>
+        <w:tab w:val="left" w:pos="12824"/>
+        <w:tab w:val="left" w:pos="13740"/>
+        <w:tab w:val="left" w:pos="14656"/>
+      </w:tabs>
+      <w:spacing w:after="0" w:line="240" w:lineRule="auto"/>
+    </w:pPr>
+    <w:rPr>
+      <w:rFonts w:ascii="Courier New" w:eastAsia="Times New Roman" w:hAnsi="Courier New" w:cs="Courier New"/>
+      <w:sz w:val="20"/>
+      <w:szCs w:val="20"/>
+    </w:rPr>
+  </w:style>
+  <w:style w:type="character" w:customStyle="1" w:styleId="HTMLPreformattedChar">
+    <w:name w:val="HTML Preformatted Char"/>
+    <w:basedOn w:val="DefaultParagraphFont"/>
+    <w:link w:val="HTMLPreformatted"/>
+    <w:uiPriority w:val="99"/>
+    <w:semiHidden/>
+    <w:rsid w:val="00A44AA9"/>
+    <w:rPr>
+      <w:rFonts w:ascii="Courier New" w:eastAsia="Times New Roman" w:hAnsi="Courier New" w:cs="Courier New"/>
+      <w:sz w:val="20"/>
+      <w:szCs w:val="20"/>
+    </w:rPr>
+  </w:style>
+  <w:style w:type="character" w:customStyle="1" w:styleId="token">
+    <w:name w:val="token"/>
+    <w:basedOn w:val="DefaultParagraphFont"/>
+    <w:rsid w:val="00A44AA9"/>
+  </w:style>
+  <w:style w:type="character" w:styleId="Strong">
+    <w:name w:val="Strong"/>
+    <w:basedOn w:val="DefaultParagraphFont"/>
+    <w:uiPriority w:val="22"/>
+    <w:qFormat/>
+    <w:rsid w:val="00752348"/>
+    <w:rPr>
+      <w:b/>
+      <w:bCs/>
     </w:rPr>
   </w:style>
 </w:styles>

</xml_diff>